<commit_message>
fix plus table and results
</commit_message>
<xml_diff>
--- a/Квантование.docx
+++ b/Квантование.docx
@@ -23,11 +23,15 @@
             <w:pPr>
               <w:jc w:val="center"/>
               <w:rPr>
-                <w:lang w:val="ru-RU"/>
-              </w:rPr>
-            </w:pPr>
-            <w:r>
-              <w:rPr>
+                <w:b/>
+                <w:bCs/>
+                <w:lang w:val="ru-RU"/>
+              </w:rPr>
+            </w:pPr>
+            <w:r>
+              <w:rPr>
+                <w:b/>
+                <w:bCs/>
                 <w:lang w:val="ru-RU"/>
               </w:rPr>
               <w:t>Тестовое</w:t>
@@ -37,11 +41,15 @@
             <w:pPr>
               <w:jc w:val="center"/>
               <w:rPr>
-                <w:lang w:val="ru-RU"/>
-              </w:rPr>
-            </w:pPr>
-            <w:r>
-              <w:rPr>
+                <w:b/>
+                <w:bCs/>
+                <w:lang w:val="ru-RU"/>
+              </w:rPr>
+            </w:pPr>
+            <w:r>
+              <w:rPr>
+                <w:b/>
+                <w:bCs/>
                 <w:lang w:val="ru-RU"/>
               </w:rPr>
               <w:t>изображение</w:t>
@@ -57,8 +65,16 @@
           <w:p>
             <w:pPr>
               <w:jc w:val="center"/>
-            </w:pPr>
-            <w:r>
+              <w:rPr>
+                <w:b/>
+                <w:bCs/>
+              </w:rPr>
+            </w:pPr>
+            <w:r>
+              <w:rPr>
+                <w:b/>
+                <w:bCs/>
+              </w:rPr>
               <w:t>image_Baboon512rgb.png</w:t>
             </w:r>
           </w:p>
@@ -74,11 +90,15 @@
             <w:pPr>
               <w:jc w:val="center"/>
               <w:rPr>
-                <w:lang w:val="ru-RU"/>
-              </w:rPr>
-            </w:pPr>
-            <w:r>
-              <w:rPr>
+                <w:b/>
+                <w:bCs/>
+                <w:lang w:val="ru-RU"/>
+              </w:rPr>
+            </w:pPr>
+            <w:r>
+              <w:rPr>
+                <w:b/>
+                <w:bCs/>
                 <w:lang w:val="ru-RU"/>
               </w:rPr>
               <w:t>Метод</w:t>
@@ -88,11 +108,15 @@
             <w:pPr>
               <w:jc w:val="center"/>
               <w:rPr>
-                <w:lang w:val="ru-RU"/>
-              </w:rPr>
-            </w:pPr>
-            <w:r>
-              <w:rPr>
+                <w:i/>
+                <w:iCs/>
+                <w:lang w:val="ru-RU"/>
+              </w:rPr>
+            </w:pPr>
+            <w:r>
+              <w:rPr>
+                <w:b/>
+                <w:bCs/>
                 <w:lang w:val="ru-RU"/>
               </w:rPr>
               <w:t>квантования</w:t>
@@ -108,11 +132,15 @@
             <w:pPr>
               <w:jc w:val="center"/>
               <w:rPr>
-                <w:lang w:val="en-US"/>
-              </w:rPr>
-            </w:pPr>
-            <w:r>
-              <w:rPr>
+                <w:b/>
+                <w:bCs/>
+                <w:lang w:val="en-US"/>
+              </w:rPr>
+            </w:pPr>
+            <w:r>
+              <w:rPr>
+                <w:b/>
+                <w:bCs/>
                 <w:lang w:val="en-US"/>
               </w:rPr>
               <w:t>PSNR</w:t>
@@ -128,11 +156,15 @@
             <w:pPr>
               <w:jc w:val="center"/>
               <w:rPr>
-                <w:lang w:val="ru-RU"/>
-              </w:rPr>
-            </w:pPr>
-            <w:r>
-              <w:rPr>
+                <w:b/>
+                <w:bCs/>
+                <w:lang w:val="ru-RU"/>
+              </w:rPr>
+            </w:pPr>
+            <w:r>
+              <w:rPr>
+                <w:b/>
+                <w:bCs/>
                 <w:lang w:val="ru-RU"/>
               </w:rPr>
               <w:t>Место в субъективной шкале</w:t>
@@ -150,34 +182,64 @@
             <w:pPr>
               <w:jc w:val="center"/>
               <w:rPr>
-                <w:lang w:val="ru-RU"/>
-              </w:rPr>
-            </w:pPr>
-            <w:r>
-              <w:rPr>
-                <w:lang w:val="ru-RU"/>
-              </w:rPr>
-              <w:t>Равномерное</w:t>
-            </w:r>
-          </w:p>
-        </w:tc>
-        <w:tc>
-          <w:tcPr>
-            <w:tcW w:w="3005" w:type="dxa"/>
-            <w:vAlign w:val="center"/>
-          </w:tcPr>
-          <w:p>
-            <w:pPr>
-              <w:jc w:val="center"/>
-              <w:rPr>
-                <w:lang w:val="en-US"/>
-              </w:rPr>
-            </w:pPr>
-            <w:r>
-              <w:rPr>
-                <w:lang w:val="en-US"/>
-              </w:rPr>
-              <w:t>32</w:t>
+                <w:i/>
+                <w:iCs/>
+                <w:lang w:val="ru-RU"/>
+              </w:rPr>
+            </w:pPr>
+            <w:r>
+              <w:rPr>
+                <w:i/>
+                <w:iCs/>
+                <w:lang w:val="ru-RU"/>
+              </w:rPr>
+              <w:t>Равномерное, RGB</w:t>
+            </w:r>
+            <w:r>
+              <w:rPr>
+                <w:i/>
+                <w:iCs/>
+                <w:lang w:val="en-US"/>
+              </w:rPr>
+              <w:t xml:space="preserve"> </w:t>
+            </w:r>
+            <w:r>
+              <w:rPr>
+                <w:i/>
+                <w:iCs/>
+                <w:lang w:val="ru-RU"/>
+              </w:rPr>
+              <w:t xml:space="preserve">4+3+3 </w:t>
+            </w:r>
+            <w:proofErr w:type="spellStart"/>
+            <w:r>
+              <w:rPr>
+                <w:i/>
+                <w:iCs/>
+                <w:lang w:val="ru-RU"/>
+              </w:rPr>
+              <w:t>bit</w:t>
+            </w:r>
+            <w:proofErr w:type="spellEnd"/>
+          </w:p>
+        </w:tc>
+        <w:tc>
+          <w:tcPr>
+            <w:tcW w:w="3005" w:type="dxa"/>
+            <w:vAlign w:val="center"/>
+          </w:tcPr>
+          <w:p>
+            <w:pPr>
+              <w:jc w:val="center"/>
+              <w:rPr>
+                <w:lang w:val="en-US"/>
+              </w:rPr>
+            </w:pPr>
+            <w:r>
+              <w:rPr>
+                <w:lang w:val="en-US"/>
+              </w:rPr>
+              <w:t>28,74</w:t>
             </w:r>
           </w:p>
         </w:tc>
@@ -189,7 +251,16 @@
           <w:p>
             <w:pPr>
               <w:jc w:val="center"/>
-            </w:pPr>
+              <w:rPr>
+                <w:lang w:val="en-US"/>
+              </w:rPr>
+            </w:pPr>
+            <w:r>
+              <w:rPr>
+                <w:lang w:val="en-US"/>
+              </w:rPr>
+              <w:t>5</w:t>
+            </w:r>
           </w:p>
         </w:tc>
       </w:tr>
@@ -202,24 +273,65 @@
           <w:p>
             <w:pPr>
               <w:jc w:val="center"/>
-            </w:pPr>
-            <w:r>
-              <w:rPr>
-                <w:lang w:val="ru-RU"/>
-              </w:rPr>
-              <w:t>Равномерное</w:t>
-            </w:r>
-          </w:p>
-        </w:tc>
-        <w:tc>
-          <w:tcPr>
-            <w:tcW w:w="3005" w:type="dxa"/>
-            <w:vAlign w:val="center"/>
-          </w:tcPr>
-          <w:p>
-            <w:pPr>
-              <w:jc w:val="center"/>
-            </w:pPr>
+              <w:rPr>
+                <w:i/>
+                <w:iCs/>
+              </w:rPr>
+            </w:pPr>
+            <w:r>
+              <w:rPr>
+                <w:i/>
+                <w:iCs/>
+                <w:lang w:val="ru-RU"/>
+              </w:rPr>
+              <w:t>Равномерное, RGB</w:t>
+            </w:r>
+            <w:r>
+              <w:rPr>
+                <w:i/>
+                <w:iCs/>
+                <w:lang w:val="en-US"/>
+              </w:rPr>
+              <w:t xml:space="preserve"> </w:t>
+            </w:r>
+            <w:r>
+              <w:rPr>
+                <w:i/>
+                <w:iCs/>
+                <w:lang w:val="ru-RU"/>
+              </w:rPr>
+              <w:t xml:space="preserve">3+4+3 </w:t>
+            </w:r>
+            <w:proofErr w:type="spellStart"/>
+            <w:r>
+              <w:rPr>
+                <w:i/>
+                <w:iCs/>
+                <w:lang w:val="ru-RU"/>
+              </w:rPr>
+              <w:t>bit</w:t>
+            </w:r>
+            <w:proofErr w:type="spellEnd"/>
+          </w:p>
+        </w:tc>
+        <w:tc>
+          <w:tcPr>
+            <w:tcW w:w="3005" w:type="dxa"/>
+            <w:vAlign w:val="center"/>
+          </w:tcPr>
+          <w:p>
+            <w:pPr>
+              <w:jc w:val="center"/>
+              <w:rPr>
+                <w:lang w:val="en-US"/>
+              </w:rPr>
+            </w:pPr>
+            <w:r>
+              <w:rPr>
+                <w:lang w:val="en-US"/>
+              </w:rPr>
+              <w:t>28,68</w:t>
+            </w:r>
           </w:p>
         </w:tc>
         <w:tc>
@@ -230,7 +342,16 @@
           <w:p>
             <w:pPr>
               <w:jc w:val="center"/>
-            </w:pPr>
+              <w:rPr>
+                <w:lang w:val="en-US"/>
+              </w:rPr>
+            </w:pPr>
+            <w:r>
+              <w:rPr>
+                <w:lang w:val="en-US"/>
+              </w:rPr>
+              <w:t>6</w:t>
+            </w:r>
           </w:p>
         </w:tc>
       </w:tr>
@@ -243,24 +364,65 @@
           <w:p>
             <w:pPr>
               <w:jc w:val="center"/>
-            </w:pPr>
-            <w:r>
-              <w:rPr>
-                <w:lang w:val="ru-RU"/>
-              </w:rPr>
-              <w:t>Равномерное</w:t>
-            </w:r>
-          </w:p>
-        </w:tc>
-        <w:tc>
-          <w:tcPr>
-            <w:tcW w:w="3005" w:type="dxa"/>
-            <w:vAlign w:val="center"/>
-          </w:tcPr>
-          <w:p>
-            <w:pPr>
-              <w:jc w:val="center"/>
-            </w:pPr>
+              <w:rPr>
+                <w:i/>
+                <w:iCs/>
+              </w:rPr>
+            </w:pPr>
+            <w:r>
+              <w:rPr>
+                <w:i/>
+                <w:iCs/>
+                <w:lang w:val="ru-RU"/>
+              </w:rPr>
+              <w:t>Равномерное, RGB</w:t>
+            </w:r>
+            <w:r>
+              <w:rPr>
+                <w:i/>
+                <w:iCs/>
+                <w:lang w:val="en-US"/>
+              </w:rPr>
+              <w:t xml:space="preserve"> </w:t>
+            </w:r>
+            <w:r>
+              <w:rPr>
+                <w:i/>
+                <w:iCs/>
+                <w:lang w:val="ru-RU"/>
+              </w:rPr>
+              <w:t xml:space="preserve">3+3+4 </w:t>
+            </w:r>
+            <w:proofErr w:type="spellStart"/>
+            <w:r>
+              <w:rPr>
+                <w:i/>
+                <w:iCs/>
+                <w:lang w:val="ru-RU"/>
+              </w:rPr>
+              <w:t>bit</w:t>
+            </w:r>
+            <w:proofErr w:type="spellEnd"/>
+          </w:p>
+        </w:tc>
+        <w:tc>
+          <w:tcPr>
+            <w:tcW w:w="3005" w:type="dxa"/>
+            <w:vAlign w:val="center"/>
+          </w:tcPr>
+          <w:p>
+            <w:pPr>
+              <w:jc w:val="center"/>
+              <w:rPr>
+                <w:lang w:val="en-US"/>
+              </w:rPr>
+            </w:pPr>
+            <w:r>
+              <w:rPr>
+                <w:lang w:val="en-US"/>
+              </w:rPr>
+              <w:t>28,69</w:t>
+            </w:r>
           </w:p>
         </w:tc>
         <w:tc>
@@ -271,7 +433,16 @@
           <w:p>
             <w:pPr>
               <w:jc w:val="center"/>
-            </w:pPr>
+              <w:rPr>
+                <w:lang w:val="en-US"/>
+              </w:rPr>
+            </w:pPr>
+            <w:r>
+              <w:rPr>
+                <w:lang w:val="en-US"/>
+              </w:rPr>
+              <w:t>7</w:t>
+            </w:r>
           </w:p>
         </w:tc>
       </w:tr>
@@ -284,24 +455,66 @@
           <w:p>
             <w:pPr>
               <w:jc w:val="center"/>
-            </w:pPr>
-            <w:r>
-              <w:rPr>
-                <w:lang w:val="ru-RU"/>
-              </w:rPr>
-              <w:t>Равномерное</w:t>
-            </w:r>
-          </w:p>
-        </w:tc>
-        <w:tc>
-          <w:tcPr>
-            <w:tcW w:w="3005" w:type="dxa"/>
-            <w:vAlign w:val="center"/>
-          </w:tcPr>
-          <w:p>
-            <w:pPr>
-              <w:jc w:val="center"/>
-            </w:pPr>
+              <w:rPr>
+                <w:i/>
+                <w:iCs/>
+                <w:lang w:val="en-US"/>
+              </w:rPr>
+            </w:pPr>
+            <w:r>
+              <w:rPr>
+                <w:i/>
+                <w:iCs/>
+                <w:lang w:val="ru-RU"/>
+              </w:rPr>
+              <w:t xml:space="preserve">Равномерное, </w:t>
+            </w:r>
+            <w:proofErr w:type="spellStart"/>
+            <w:r>
+              <w:rPr>
+                <w:i/>
+                <w:iCs/>
+                <w:lang w:val="ru-RU"/>
+              </w:rPr>
+              <w:t>YCbCr</w:t>
+            </w:r>
+            <w:proofErr w:type="spellEnd"/>
+            <w:r>
+              <w:rPr>
+                <w:i/>
+                <w:iCs/>
+                <w:lang w:val="en-US"/>
+              </w:rPr>
+              <w:t xml:space="preserve"> </w:t>
+            </w:r>
+            <w:r>
+              <w:rPr>
+                <w:i/>
+                <w:iCs/>
+                <w:lang w:val="en-US"/>
+              </w:rPr>
+              <w:t>4+3+3 bit</w:t>
+            </w:r>
+          </w:p>
+        </w:tc>
+        <w:tc>
+          <w:tcPr>
+            <w:tcW w:w="3005" w:type="dxa"/>
+            <w:vAlign w:val="center"/>
+          </w:tcPr>
+          <w:p>
+            <w:pPr>
+              <w:jc w:val="center"/>
+              <w:rPr>
+                <w:lang w:val="en-US"/>
+              </w:rPr>
+            </w:pPr>
+            <w:r>
+              <w:rPr>
+                <w:lang w:val="en-US"/>
+              </w:rPr>
+              <w:t>28</w:t>
+            </w:r>
           </w:p>
         </w:tc>
         <w:tc>
@@ -312,7 +525,16 @@
           <w:p>
             <w:pPr>
               <w:jc w:val="center"/>
-            </w:pPr>
+              <w:rPr>
+                <w:lang w:val="en-US"/>
+              </w:rPr>
+            </w:pPr>
+            <w:r>
+              <w:rPr>
+                <w:lang w:val="en-US"/>
+              </w:rPr>
+              <w:t>8</w:t>
+            </w:r>
           </w:p>
         </w:tc>
       </w:tr>
@@ -325,24 +547,66 @@
           <w:p>
             <w:pPr>
               <w:jc w:val="center"/>
-            </w:pPr>
-            <w:r>
-              <w:rPr>
-                <w:lang w:val="ru-RU"/>
-              </w:rPr>
-              <w:t>Равномерное</w:t>
-            </w:r>
-          </w:p>
-        </w:tc>
-        <w:tc>
-          <w:tcPr>
-            <w:tcW w:w="3005" w:type="dxa"/>
-            <w:vAlign w:val="center"/>
-          </w:tcPr>
-          <w:p>
-            <w:pPr>
-              <w:jc w:val="center"/>
-            </w:pPr>
+              <w:rPr>
+                <w:i/>
+                <w:iCs/>
+                <w:lang w:val="en-US"/>
+              </w:rPr>
+            </w:pPr>
+            <w:r>
+              <w:rPr>
+                <w:i/>
+                <w:iCs/>
+                <w:lang w:val="ru-RU"/>
+              </w:rPr>
+              <w:t xml:space="preserve">Равномерное, </w:t>
+            </w:r>
+            <w:proofErr w:type="spellStart"/>
+            <w:r>
+              <w:rPr>
+                <w:i/>
+                <w:iCs/>
+                <w:lang w:val="ru-RU"/>
+              </w:rPr>
+              <w:t>YCbCr</w:t>
+            </w:r>
+            <w:proofErr w:type="spellEnd"/>
+            <w:r>
+              <w:rPr>
+                <w:i/>
+                <w:iCs/>
+                <w:lang w:val="en-US"/>
+              </w:rPr>
+              <w:t xml:space="preserve"> </w:t>
+            </w:r>
+            <w:r>
+              <w:rPr>
+                <w:i/>
+                <w:iCs/>
+                <w:lang w:val="en-US"/>
+              </w:rPr>
+              <w:t>3+4+3 bit</w:t>
+            </w:r>
+          </w:p>
+        </w:tc>
+        <w:tc>
+          <w:tcPr>
+            <w:tcW w:w="3005" w:type="dxa"/>
+            <w:vAlign w:val="center"/>
+          </w:tcPr>
+          <w:p>
+            <w:pPr>
+              <w:jc w:val="center"/>
+              <w:rPr>
+                <w:lang w:val="en-US"/>
+              </w:rPr>
+            </w:pPr>
+            <w:r>
+              <w:rPr>
+                <w:lang w:val="en-US"/>
+              </w:rPr>
+              <w:t>28,07</w:t>
+            </w:r>
           </w:p>
         </w:tc>
         <w:tc>
@@ -353,7 +617,16 @@
           <w:p>
             <w:pPr>
               <w:jc w:val="center"/>
-            </w:pPr>
+              <w:rPr>
+                <w:lang w:val="en-US"/>
+              </w:rPr>
+            </w:pPr>
+            <w:r>
+              <w:rPr>
+                <w:lang w:val="en-US"/>
+              </w:rPr>
+              <w:t>10</w:t>
+            </w:r>
           </w:p>
         </w:tc>
       </w:tr>
@@ -366,24 +639,66 @@
           <w:p>
             <w:pPr>
               <w:jc w:val="center"/>
-            </w:pPr>
-            <w:r>
-              <w:rPr>
-                <w:lang w:val="ru-RU"/>
-              </w:rPr>
-              <w:t>Равномерное</w:t>
-            </w:r>
-          </w:p>
-        </w:tc>
-        <w:tc>
-          <w:tcPr>
-            <w:tcW w:w="3005" w:type="dxa"/>
-            <w:vAlign w:val="center"/>
-          </w:tcPr>
-          <w:p>
-            <w:pPr>
-              <w:jc w:val="center"/>
-            </w:pPr>
+              <w:rPr>
+                <w:i/>
+                <w:iCs/>
+                <w:lang w:val="en-US"/>
+              </w:rPr>
+            </w:pPr>
+            <w:r>
+              <w:rPr>
+                <w:i/>
+                <w:iCs/>
+                <w:lang w:val="ru-RU"/>
+              </w:rPr>
+              <w:t xml:space="preserve">Равномерное, </w:t>
+            </w:r>
+            <w:proofErr w:type="spellStart"/>
+            <w:r>
+              <w:rPr>
+                <w:i/>
+                <w:iCs/>
+                <w:lang w:val="ru-RU"/>
+              </w:rPr>
+              <w:t>YCbCr</w:t>
+            </w:r>
+            <w:proofErr w:type="spellEnd"/>
+            <w:r>
+              <w:rPr>
+                <w:i/>
+                <w:iCs/>
+                <w:lang w:val="en-US"/>
+              </w:rPr>
+              <w:t xml:space="preserve"> </w:t>
+            </w:r>
+            <w:r>
+              <w:rPr>
+                <w:i/>
+                <w:iCs/>
+                <w:lang w:val="en-US"/>
+              </w:rPr>
+              <w:t>3+3+4 bit</w:t>
+            </w:r>
+          </w:p>
+        </w:tc>
+        <w:tc>
+          <w:tcPr>
+            <w:tcW w:w="3005" w:type="dxa"/>
+            <w:vAlign w:val="center"/>
+          </w:tcPr>
+          <w:p>
+            <w:pPr>
+              <w:jc w:val="center"/>
+              <w:rPr>
+                <w:lang w:val="en-US"/>
+              </w:rPr>
+            </w:pPr>
+            <w:r>
+              <w:rPr>
+                <w:lang w:val="en-US"/>
+              </w:rPr>
+              <w:t>28,1</w:t>
+            </w:r>
           </w:p>
         </w:tc>
         <w:tc>
@@ -394,7 +709,16 @@
           <w:p>
             <w:pPr>
               <w:jc w:val="center"/>
-            </w:pPr>
+              <w:rPr>
+                <w:lang w:val="en-US"/>
+              </w:rPr>
+            </w:pPr>
+            <w:r>
+              <w:rPr>
+                <w:lang w:val="en-US"/>
+              </w:rPr>
+              <w:t>9</w:t>
+            </w:r>
           </w:p>
         </w:tc>
       </w:tr>
@@ -408,23 +732,31 @@
             <w:pPr>
               <w:jc w:val="center"/>
               <w:rPr>
-                <w:lang w:val="en-US"/>
-              </w:rPr>
-            </w:pPr>
-            <w:r>
-              <w:rPr>
+                <w:i/>
+                <w:iCs/>
+                <w:lang w:val="en-US"/>
+              </w:rPr>
+            </w:pPr>
+            <w:r>
+              <w:rPr>
+                <w:i/>
+                <w:iCs/>
                 <w:lang w:val="en-US"/>
               </w:rPr>
               <w:t>Median cut</w:t>
             </w:r>
             <w:r>
               <w:rPr>
+                <w:i/>
+                <w:iCs/>
                 <w:lang w:val="en-US"/>
               </w:rPr>
               <w:t xml:space="preserve"> </w:t>
             </w:r>
             <w:r>
               <w:rPr>
+                <w:i/>
+                <w:iCs/>
                 <w:lang w:val="en-US"/>
               </w:rPr>
               <w:t>256</w:t>
@@ -447,13 +779,7 @@
               <w:rPr>
                 <w:lang w:val="en-US"/>
               </w:rPr>
-              <w:t>32</w:t>
-            </w:r>
-            <w:r>
-              <w:rPr>
-                <w:lang w:val="en-US"/>
-              </w:rPr>
-              <w:t>.8</w:t>
+              <w:t>32,59</w:t>
             </w:r>
           </w:p>
         </w:tc>
@@ -473,7 +799,7 @@
               <w:rPr>
                 <w:lang w:val="en-US"/>
               </w:rPr>
-              <w:t>g</w:t>
+              <w:t>4</w:t>
             </w:r>
           </w:p>
         </w:tc>
@@ -488,23 +814,31 @@
             <w:pPr>
               <w:jc w:val="center"/>
               <w:rPr>
-                <w:lang w:val="en-US"/>
-              </w:rPr>
-            </w:pPr>
-            <w:r>
-              <w:rPr>
+                <w:i/>
+                <w:iCs/>
+                <w:lang w:val="en-US"/>
+              </w:rPr>
+            </w:pPr>
+            <w:r>
+              <w:rPr>
+                <w:i/>
+                <w:iCs/>
                 <w:lang w:val="en-US"/>
               </w:rPr>
               <w:t>LGB</w:t>
             </w:r>
             <w:r>
               <w:rPr>
+                <w:i/>
+                <w:iCs/>
                 <w:lang w:val="en-US"/>
               </w:rPr>
               <w:t xml:space="preserve"> </w:t>
             </w:r>
             <w:r>
               <w:rPr>
+                <w:i/>
+                <w:iCs/>
                 <w:lang w:val="en-US"/>
               </w:rPr>
               <w:t>256</w:t>
@@ -527,7 +861,7 @@
               <w:rPr>
                 <w:lang w:val="en-US"/>
               </w:rPr>
-              <w:t>30</w:t>
+              <w:t>32,65</w:t>
             </w:r>
           </w:p>
         </w:tc>
@@ -539,7 +873,16 @@
           <w:p>
             <w:pPr>
               <w:jc w:val="center"/>
-            </w:pPr>
+              <w:rPr>
+                <w:lang w:val="en-US"/>
+              </w:rPr>
+            </w:pPr>
+            <w:r>
+              <w:rPr>
+                <w:lang w:val="en-US"/>
+              </w:rPr>
+              <w:t>3</w:t>
+            </w:r>
           </w:p>
         </w:tc>
       </w:tr>
@@ -553,26 +896,47 @@
             <w:pPr>
               <w:jc w:val="center"/>
               <w:rPr>
-                <w:lang w:val="en-US"/>
-              </w:rPr>
-            </w:pPr>
-            <w:r>
-              <w:rPr>
+                <w:i/>
+                <w:iCs/>
+                <w:lang w:val="en-US"/>
+              </w:rPr>
+            </w:pPr>
+            <w:r>
+              <w:rPr>
+                <w:i/>
+                <w:iCs/>
                 <w:lang w:val="en-US"/>
               </w:rPr>
               <w:t>Median cut</w:t>
             </w:r>
-          </w:p>
-        </w:tc>
-        <w:tc>
-          <w:tcPr>
-            <w:tcW w:w="3005" w:type="dxa"/>
-            <w:vAlign w:val="center"/>
-          </w:tcPr>
-          <w:p>
-            <w:pPr>
-              <w:jc w:val="center"/>
-            </w:pPr>
+            <w:r>
+              <w:rPr>
+                <w:i/>
+                <w:iCs/>
+                <w:lang w:val="en-US"/>
+              </w:rPr>
+              <w:t xml:space="preserve"> 1000</w:t>
+            </w:r>
+          </w:p>
+        </w:tc>
+        <w:tc>
+          <w:tcPr>
+            <w:tcW w:w="3005" w:type="dxa"/>
+            <w:vAlign w:val="center"/>
+          </w:tcPr>
+          <w:p>
+            <w:pPr>
+              <w:jc w:val="center"/>
+              <w:rPr>
+                <w:lang w:val="en-US"/>
+              </w:rPr>
+            </w:pPr>
+            <w:r>
+              <w:rPr>
+                <w:lang w:val="en-US"/>
+              </w:rPr>
+              <w:t>35,55</w:t>
+            </w:r>
           </w:p>
         </w:tc>
         <w:tc>
@@ -583,7 +947,16 @@
           <w:p>
             <w:pPr>
               <w:jc w:val="center"/>
-            </w:pPr>
+              <w:rPr>
+                <w:lang w:val="en-US"/>
+              </w:rPr>
+            </w:pPr>
+            <w:r>
+              <w:rPr>
+                <w:lang w:val="en-US"/>
+              </w:rPr>
+              <w:t>2</w:t>
+            </w:r>
           </w:p>
         </w:tc>
       </w:tr>
@@ -597,26 +970,47 @@
             <w:pPr>
               <w:jc w:val="center"/>
               <w:rPr>
-                <w:lang w:val="en-US"/>
-              </w:rPr>
-            </w:pPr>
-            <w:r>
-              <w:rPr>
+                <w:i/>
+                <w:iCs/>
+                <w:lang w:val="en-US"/>
+              </w:rPr>
+            </w:pPr>
+            <w:r>
+              <w:rPr>
+                <w:i/>
+                <w:iCs/>
                 <w:lang w:val="en-US"/>
               </w:rPr>
               <w:t>LGB</w:t>
             </w:r>
-          </w:p>
-        </w:tc>
-        <w:tc>
-          <w:tcPr>
-            <w:tcW w:w="3005" w:type="dxa"/>
-            <w:vAlign w:val="center"/>
-          </w:tcPr>
-          <w:p>
-            <w:pPr>
-              <w:jc w:val="center"/>
-            </w:pPr>
+            <w:r>
+              <w:rPr>
+                <w:i/>
+                <w:iCs/>
+                <w:lang w:val="en-US"/>
+              </w:rPr>
+              <w:t xml:space="preserve"> 1000</w:t>
+            </w:r>
+          </w:p>
+        </w:tc>
+        <w:tc>
+          <w:tcPr>
+            <w:tcW w:w="3005" w:type="dxa"/>
+            <w:vAlign w:val="center"/>
+          </w:tcPr>
+          <w:p>
+            <w:pPr>
+              <w:jc w:val="center"/>
+              <w:rPr>
+                <w:lang w:val="en-US"/>
+              </w:rPr>
+            </w:pPr>
+            <w:r>
+              <w:rPr>
+                <w:lang w:val="en-US"/>
+              </w:rPr>
+              <w:t>35,15</w:t>
+            </w:r>
           </w:p>
         </w:tc>
         <w:tc>
@@ -627,7 +1021,16 @@
           <w:p>
             <w:pPr>
               <w:jc w:val="center"/>
-            </w:pPr>
+              <w:rPr>
+                <w:lang w:val="en-US"/>
+              </w:rPr>
+            </w:pPr>
+            <w:r>
+              <w:rPr>
+                <w:lang w:val="en-US"/>
+              </w:rPr>
+              <w:t>1</w:t>
+            </w:r>
           </w:p>
         </w:tc>
       </w:tr>

</xml_diff>

<commit_message>
fix table and result images
</commit_message>
<xml_diff>
--- a/Квантование.docx
+++ b/Квантование.docx
@@ -239,7 +239,7 @@
               <w:rPr>
                 <w:lang w:val="en-US"/>
               </w:rPr>
-              <w:t>28,74</w:t>
+              <w:t>30,91</w:t>
             </w:r>
           </w:p>
         </w:tc>
@@ -259,7 +259,7 @@
               <w:rPr>
                 <w:lang w:val="en-US"/>
               </w:rPr>
-              <w:t>5</w:t>
+              <w:t>6</w:t>
             </w:r>
           </w:p>
         </w:tc>
@@ -330,7 +330,7 @@
               <w:rPr>
                 <w:lang w:val="en-US"/>
               </w:rPr>
-              <w:t>28,68</w:t>
+              <w:t>29,25</w:t>
             </w:r>
           </w:p>
         </w:tc>
@@ -350,7 +350,7 @@
               <w:rPr>
                 <w:lang w:val="en-US"/>
               </w:rPr>
-              <w:t>6</w:t>
+              <w:t>5</w:t>
             </w:r>
           </w:p>
         </w:tc>
@@ -421,7 +421,7 @@
               <w:rPr>
                 <w:lang w:val="en-US"/>
               </w:rPr>
-              <w:t>28,69</w:t>
+              <w:t>29,24</w:t>
             </w:r>
           </w:p>
         </w:tc>
@@ -485,35 +485,27 @@
                 <w:iCs/>
                 <w:lang w:val="en-US"/>
               </w:rPr>
-              <w:t xml:space="preserve"> </w:t>
-            </w:r>
-            <w:r>
-              <w:rPr>
-                <w:i/>
-                <w:iCs/>
-                <w:lang w:val="en-US"/>
-              </w:rPr>
-              <w:t>4+3+3 bit</w:t>
-            </w:r>
-          </w:p>
-        </w:tc>
-        <w:tc>
-          <w:tcPr>
-            <w:tcW w:w="3005" w:type="dxa"/>
-            <w:vAlign w:val="center"/>
-          </w:tcPr>
-          <w:p>
-            <w:pPr>
-              <w:jc w:val="center"/>
-              <w:rPr>
-                <w:lang w:val="en-US"/>
-              </w:rPr>
-            </w:pPr>
-            <w:r>
-              <w:rPr>
-                <w:lang w:val="en-US"/>
-              </w:rPr>
-              <w:t>28</w:t>
+              <w:t xml:space="preserve"> 4+3+3 bit</w:t>
+            </w:r>
+          </w:p>
+        </w:tc>
+        <w:tc>
+          <w:tcPr>
+            <w:tcW w:w="3005" w:type="dxa"/>
+            <w:vAlign w:val="center"/>
+          </w:tcPr>
+          <w:p>
+            <w:pPr>
+              <w:jc w:val="center"/>
+              <w:rPr>
+                <w:lang w:val="en-US"/>
+              </w:rPr>
+            </w:pPr>
+            <w:r>
+              <w:rPr>
+                <w:lang w:val="en-US"/>
+              </w:rPr>
+              <w:t>28,86</w:t>
             </w:r>
           </w:p>
         </w:tc>
@@ -533,7 +525,7 @@
               <w:rPr>
                 <w:lang w:val="en-US"/>
               </w:rPr>
-              <w:t>8</w:t>
+              <w:t>10</w:t>
             </w:r>
           </w:p>
         </w:tc>
@@ -577,35 +569,27 @@
                 <w:iCs/>
                 <w:lang w:val="en-US"/>
               </w:rPr>
-              <w:t xml:space="preserve"> </w:t>
-            </w:r>
-            <w:r>
-              <w:rPr>
-                <w:i/>
-                <w:iCs/>
-                <w:lang w:val="en-US"/>
-              </w:rPr>
-              <w:t>3+4+3 bit</w:t>
-            </w:r>
-          </w:p>
-        </w:tc>
-        <w:tc>
-          <w:tcPr>
-            <w:tcW w:w="3005" w:type="dxa"/>
-            <w:vAlign w:val="center"/>
-          </w:tcPr>
-          <w:p>
-            <w:pPr>
-              <w:jc w:val="center"/>
-              <w:rPr>
-                <w:lang w:val="en-US"/>
-              </w:rPr>
-            </w:pPr>
-            <w:r>
-              <w:rPr>
-                <w:lang w:val="en-US"/>
-              </w:rPr>
-              <w:t>28,07</w:t>
+              <w:t xml:space="preserve"> 3+4+3 bit</w:t>
+            </w:r>
+          </w:p>
+        </w:tc>
+        <w:tc>
+          <w:tcPr>
+            <w:tcW w:w="3005" w:type="dxa"/>
+            <w:vAlign w:val="center"/>
+          </w:tcPr>
+          <w:p>
+            <w:pPr>
+              <w:jc w:val="center"/>
+              <w:rPr>
+                <w:lang w:val="en-US"/>
+              </w:rPr>
+            </w:pPr>
+            <w:r>
+              <w:rPr>
+                <w:lang w:val="en-US"/>
+              </w:rPr>
+              <w:t>28,94</w:t>
             </w:r>
           </w:p>
         </w:tc>
@@ -625,7 +609,7 @@
               <w:rPr>
                 <w:lang w:val="en-US"/>
               </w:rPr>
-              <w:t>10</w:t>
+              <w:t>9</w:t>
             </w:r>
           </w:p>
         </w:tc>
@@ -669,35 +653,27 @@
                 <w:iCs/>
                 <w:lang w:val="en-US"/>
               </w:rPr>
-              <w:t xml:space="preserve"> </w:t>
-            </w:r>
-            <w:r>
-              <w:rPr>
-                <w:i/>
-                <w:iCs/>
-                <w:lang w:val="en-US"/>
-              </w:rPr>
-              <w:t>3+3+4 bit</w:t>
-            </w:r>
-          </w:p>
-        </w:tc>
-        <w:tc>
-          <w:tcPr>
-            <w:tcW w:w="3005" w:type="dxa"/>
-            <w:vAlign w:val="center"/>
-          </w:tcPr>
-          <w:p>
-            <w:pPr>
-              <w:jc w:val="center"/>
-              <w:rPr>
-                <w:lang w:val="en-US"/>
-              </w:rPr>
-            </w:pPr>
-            <w:r>
-              <w:rPr>
-                <w:lang w:val="en-US"/>
-              </w:rPr>
-              <w:t>28,1</w:t>
+              <w:t xml:space="preserve"> 3+3+4 bit</w:t>
+            </w:r>
+          </w:p>
+        </w:tc>
+        <w:tc>
+          <w:tcPr>
+            <w:tcW w:w="3005" w:type="dxa"/>
+            <w:vAlign w:val="center"/>
+          </w:tcPr>
+          <w:p>
+            <w:pPr>
+              <w:jc w:val="center"/>
+              <w:rPr>
+                <w:lang w:val="en-US"/>
+              </w:rPr>
+            </w:pPr>
+            <w:r>
+              <w:rPr>
+                <w:lang w:val="en-US"/>
+              </w:rPr>
+              <w:t>28,93</w:t>
             </w:r>
           </w:p>
         </w:tc>
@@ -717,7 +693,7 @@
               <w:rPr>
                 <w:lang w:val="en-US"/>
               </w:rPr>
-              <w:t>9</w:t>
+              <w:t>8</w:t>
             </w:r>
           </w:p>
         </w:tc>
@@ -861,7 +837,7 @@
               <w:rPr>
                 <w:lang w:val="en-US"/>
               </w:rPr>
-              <w:t>32,65</w:t>
+              <w:t>32,67</w:t>
             </w:r>
           </w:p>
         </w:tc>
@@ -915,7 +891,15 @@
                 <w:iCs/>
                 <w:lang w:val="en-US"/>
               </w:rPr>
-              <w:t xml:space="preserve"> 1000</w:t>
+              <w:t xml:space="preserve"> 10</w:t>
+            </w:r>
+            <w:r>
+              <w:rPr>
+                <w:i/>
+                <w:iCs/>
+                <w:lang w:val="en-US"/>
+              </w:rPr>
+              <w:t>24</w:t>
             </w:r>
           </w:p>
         </w:tc>
@@ -955,7 +939,7 @@
               <w:rPr>
                 <w:lang w:val="en-US"/>
               </w:rPr>
-              <w:t>2</w:t>
+              <w:t>1</w:t>
             </w:r>
           </w:p>
         </w:tc>
@@ -989,27 +973,35 @@
                 <w:iCs/>
                 <w:lang w:val="en-US"/>
               </w:rPr>
-              <w:t xml:space="preserve"> 1000</w:t>
-            </w:r>
-          </w:p>
-        </w:tc>
-        <w:tc>
-          <w:tcPr>
-            <w:tcW w:w="3005" w:type="dxa"/>
-            <w:vAlign w:val="center"/>
-          </w:tcPr>
-          <w:p>
-            <w:pPr>
-              <w:jc w:val="center"/>
-              <w:rPr>
-                <w:lang w:val="en-US"/>
-              </w:rPr>
-            </w:pPr>
-            <w:r>
-              <w:rPr>
-                <w:lang w:val="en-US"/>
-              </w:rPr>
-              <w:t>35,15</w:t>
+              <w:t xml:space="preserve"> 10</w:t>
+            </w:r>
+            <w:r>
+              <w:rPr>
+                <w:i/>
+                <w:iCs/>
+                <w:lang w:val="en-US"/>
+              </w:rPr>
+              <w:t>24</w:t>
+            </w:r>
+          </w:p>
+        </w:tc>
+        <w:tc>
+          <w:tcPr>
+            <w:tcW w:w="3005" w:type="dxa"/>
+            <w:vAlign w:val="center"/>
+          </w:tcPr>
+          <w:p>
+            <w:pPr>
+              <w:jc w:val="center"/>
+              <w:rPr>
+                <w:lang w:val="en-US"/>
+              </w:rPr>
+            </w:pPr>
+            <w:r>
+              <w:rPr>
+                <w:lang w:val="en-US"/>
+              </w:rPr>
+              <w:t>35,19</w:t>
             </w:r>
           </w:p>
         </w:tc>
@@ -1029,7 +1021,7 @@
               <w:rPr>
                 <w:lang w:val="en-US"/>
               </w:rPr>
-              <w:t>1</w:t>
+              <w:t>2</w:t>
             </w:r>
           </w:p>
         </w:tc>

</xml_diff>